<commit_message>
example sprng config import not bootstrap
</commit_message>
<xml_diff>
--- a/nacos.docx
+++ b/nacos.docx
@@ -9,10 +9,10 @@
           <w:noProof/>
         </w:rPr>
         <w:drawing>
-          <wp:inline distT="0" distB="0" distL="0" distR="0" wp14:anchorId="4BA8A1DF" wp14:editId="571AB11E">
-            <wp:extent cx="5274310" cy="2124710"/>
-            <wp:effectExtent l="0" t="0" r="2540" b="8890"/>
-            <wp:docPr id="1861365574" name="图片 1"/>
+          <wp:inline distT="0" distB="0" distL="0" distR="0" wp14:anchorId="1C6CFCAF" wp14:editId="17B59229">
+            <wp:extent cx="5274310" cy="2134235"/>
+            <wp:effectExtent l="0" t="0" r="2540" b="0"/>
+            <wp:docPr id="2094732733" name="图片 1"/>
             <wp:cNvGraphicFramePr>
               <a:graphicFrameLocks xmlns:a="http://schemas.openxmlformats.org/drawingml/2006/main" noChangeAspect="1"/>
             </wp:cNvGraphicFramePr>
@@ -20,7 +20,7 @@
               <a:graphicData uri="http://schemas.openxmlformats.org/drawingml/2006/picture">
                 <pic:pic xmlns:pic="http://schemas.openxmlformats.org/drawingml/2006/picture">
                   <pic:nvPicPr>
-                    <pic:cNvPr id="1861365574" name=""/>
+                    <pic:cNvPr id="2094732733" name=""/>
                     <pic:cNvPicPr/>
                   </pic:nvPicPr>
                   <pic:blipFill>
@@ -32,7 +32,7 @@
                   <pic:spPr>
                     <a:xfrm>
                       <a:off x="0" y="0"/>
-                      <a:ext cx="5274310" cy="2124710"/>
+                      <a:ext cx="5274310" cy="2134235"/>
                     </a:xfrm>
                     <a:prstGeom prst="rect">
                       <a:avLst/>
@@ -46,15 +46,20 @@
       </w:r>
     </w:p>
     <w:p>
+      <w:pPr>
+        <w:rPr>
+          <w:rFonts w:hint="eastAsia"/>
+        </w:rPr>
+      </w:pPr>
       <w:r>
         <w:rPr>
           <w:noProof/>
         </w:rPr>
         <w:drawing>
-          <wp:inline distT="0" distB="0" distL="0" distR="0" wp14:anchorId="6E452172" wp14:editId="0D151CE2">
-            <wp:extent cx="5274310" cy="2477770"/>
+          <wp:inline distT="0" distB="0" distL="0" distR="0" wp14:anchorId="57BA6022" wp14:editId="0640FF0F">
+            <wp:extent cx="5274310" cy="3056255"/>
             <wp:effectExtent l="0" t="0" r="2540" b="0"/>
-            <wp:docPr id="1524972348" name="图片 1"/>
+            <wp:docPr id="1988001330" name="图片 1"/>
             <wp:cNvGraphicFramePr>
               <a:graphicFrameLocks xmlns:a="http://schemas.openxmlformats.org/drawingml/2006/main" noChangeAspect="1"/>
             </wp:cNvGraphicFramePr>
@@ -62,7 +67,7 @@
               <a:graphicData uri="http://schemas.openxmlformats.org/drawingml/2006/picture">
                 <pic:pic xmlns:pic="http://schemas.openxmlformats.org/drawingml/2006/picture">
                   <pic:nvPicPr>
-                    <pic:cNvPr id="1524972348" name=""/>
+                    <pic:cNvPr id="1988001330" name=""/>
                     <pic:cNvPicPr/>
                   </pic:nvPicPr>
                   <pic:blipFill>
@@ -74,7 +79,7 @@
                   <pic:spPr>
                     <a:xfrm>
                       <a:off x="0" y="0"/>
-                      <a:ext cx="5274310" cy="2477770"/>
+                      <a:ext cx="5274310" cy="3056255"/>
                     </a:xfrm>
                     <a:prstGeom prst="rect">
                       <a:avLst/>
@@ -174,13 +179,7 @@
     </w:p>
     <w:p/>
     <w:p/>
-    <w:p>
-      <w:pPr>
-        <w:rPr>
-          <w:rFonts w:hint="eastAsia"/>
-        </w:rPr>
-      </w:pPr>
-    </w:p>
+    <w:p/>
     <w:sectPr>
       <w:pgSz w:w="11906" w:h="16838"/>
       <w:pgMar w:top="1440" w:right="1800" w:bottom="1440" w:left="1800" w:header="851" w:footer="992" w:gutter="0"/>

</xml_diff>